<commit_message>
Changed sender to Matt
Changed sender and repsenter of Hehome from Mr chen to Matt.
</commit_message>
<xml_diff>
--- a/Notice of breach.docx
+++ b/Notice of breach.docx
@@ -235,86 +235,8 @@
           <w:sz w:val="24"/>
           <w:szCs w:val="24"/>
         </w:rPr>
-        <w:t>If you have any questions, please do not hesitate to contact me at ____________________.</w:t>
-      </w:r>
-    </w:p>
-    <w:p>
-      <w:pPr>
-        <w:shd w:val="clear" w:color="auto" w:fill="FFFFFF"/>
-        <w:spacing w:after="0" w:line="240" w:lineRule="auto"/>
-        <w:rPr>
-          <w:rFonts w:ascii="Arial" w:eastAsia="Times New Roman" w:hAnsi="Arial" w:cs="Arial"/>
-          <w:color w:val="222222"/>
-          <w:sz w:val="24"/>
-          <w:szCs w:val="24"/>
-        </w:rPr>
-      </w:pPr>
-      <w:r>
-        <w:rPr>
-          <w:rFonts w:ascii="Garamond" w:eastAsia="Times New Roman" w:hAnsi="Garamond" w:cs="Arial"/>
-          <w:color w:val="222222"/>
-          <w:sz w:val="24"/>
-          <w:szCs w:val="24"/>
-        </w:rPr>
-        <w:t> </w:t>
-      </w:r>
-    </w:p>
-    <w:p>
-      <w:pPr>
-        <w:shd w:val="clear" w:color="auto" w:fill="FFFFFF"/>
-        <w:spacing w:after="0" w:line="240" w:lineRule="auto"/>
-        <w:ind w:left="5040"/>
-        <w:rPr>
-          <w:rFonts w:ascii="Arial" w:eastAsia="Times New Roman" w:hAnsi="Arial" w:cs="Arial"/>
-          <w:color w:val="222222"/>
-          <w:sz w:val="24"/>
-          <w:szCs w:val="24"/>
-        </w:rPr>
-      </w:pPr>
-      <w:r>
-        <w:rPr>
-          <w:rFonts w:ascii="Garamond" w:eastAsia="Times New Roman" w:hAnsi="Garamond" w:cs="Arial"/>
-          <w:color w:val="222222"/>
-          <w:sz w:val="24"/>
-          <w:szCs w:val="24"/>
-        </w:rPr>
-        <w:t>Sincerely yours,</w:t>
-      </w:r>
-    </w:p>
-    <w:p>
-      <w:pPr>
-        <w:shd w:val="clear" w:color="auto" w:fill="FFFFFF"/>
-        <w:spacing w:after="0" w:line="240" w:lineRule="auto"/>
-        <w:ind w:left="5040"/>
-        <w:rPr>
-          <w:rFonts w:ascii="Arial" w:eastAsia="Times New Roman" w:hAnsi="Arial" w:cs="Arial"/>
-          <w:color w:val="222222"/>
-          <w:sz w:val="24"/>
-          <w:szCs w:val="24"/>
-        </w:rPr>
-      </w:pPr>
-      <w:r>
-        <w:rPr>
-          <w:rFonts w:ascii="Garamond" w:eastAsia="Times New Roman" w:hAnsi="Garamond" w:cs="Arial"/>
-          <w:color w:val="222222"/>
-          <w:sz w:val="24"/>
-          <w:szCs w:val="24"/>
-        </w:rPr>
-        <w:t> </w:t>
-      </w:r>
-    </w:p>
-    <w:p>
-      <w:pPr>
-        <w:shd w:val="clear" w:color="auto" w:fill="FFFFFF"/>
-        <w:spacing w:after="0" w:line="240" w:lineRule="auto"/>
-        <w:ind w:left="5040"/>
-        <w:rPr>
-          <w:rFonts w:ascii="Arial" w:eastAsia="Times New Roman" w:hAnsi="Arial" w:cs="Arial"/>
-          <w:color w:val="222222"/>
-          <w:sz w:val="24"/>
-          <w:szCs w:val="24"/>
-        </w:rPr>
-      </w:pPr>
+        <w:t>If you have any questions, please do not hesitate to contact me at ______________</w:t>
+      </w:r>
       <w:bookmarkStart w:id="0" w:name="_GoBack"/>
       <w:bookmarkEnd w:id="0"/>
       <w:r>
@@ -324,6 +246,93 @@
           <w:sz w:val="24"/>
           <w:szCs w:val="24"/>
         </w:rPr>
+        <w:t>______.</w:t>
+      </w:r>
+    </w:p>
+    <w:p>
+      <w:pPr>
+        <w:shd w:val="clear" w:color="auto" w:fill="FFFFFF"/>
+        <w:spacing w:after="0" w:line="240" w:lineRule="auto"/>
+        <w:rPr>
+          <w:rFonts w:ascii="Arial" w:eastAsia="Times New Roman" w:hAnsi="Arial" w:cs="Arial"/>
+          <w:color w:val="222222"/>
+          <w:sz w:val="24"/>
+          <w:szCs w:val="24"/>
+        </w:rPr>
+      </w:pPr>
+      <w:r>
+        <w:rPr>
+          <w:rFonts w:ascii="Garamond" w:eastAsia="Times New Roman" w:hAnsi="Garamond" w:cs="Arial"/>
+          <w:color w:val="222222"/>
+          <w:sz w:val="24"/>
+          <w:szCs w:val="24"/>
+        </w:rPr>
+        <w:t> </w:t>
+      </w:r>
+    </w:p>
+    <w:p>
+      <w:pPr>
+        <w:shd w:val="clear" w:color="auto" w:fill="FFFFFF"/>
+        <w:spacing w:after="0" w:line="240" w:lineRule="auto"/>
+        <w:ind w:left="5040"/>
+        <w:rPr>
+          <w:rFonts w:ascii="Arial" w:eastAsia="Times New Roman" w:hAnsi="Arial" w:cs="Arial"/>
+          <w:color w:val="222222"/>
+          <w:sz w:val="24"/>
+          <w:szCs w:val="24"/>
+        </w:rPr>
+      </w:pPr>
+      <w:r>
+        <w:rPr>
+          <w:rFonts w:ascii="Garamond" w:eastAsia="Times New Roman" w:hAnsi="Garamond" w:cs="Arial"/>
+          <w:color w:val="222222"/>
+          <w:sz w:val="24"/>
+          <w:szCs w:val="24"/>
+        </w:rPr>
+        <w:t>Sincerely yours,</w:t>
+      </w:r>
+    </w:p>
+    <w:p>
+      <w:pPr>
+        <w:shd w:val="clear" w:color="auto" w:fill="FFFFFF"/>
+        <w:spacing w:after="0" w:line="240" w:lineRule="auto"/>
+        <w:ind w:left="5040"/>
+        <w:rPr>
+          <w:rFonts w:ascii="Arial" w:eastAsia="Times New Roman" w:hAnsi="Arial" w:cs="Arial"/>
+          <w:color w:val="222222"/>
+          <w:sz w:val="24"/>
+          <w:szCs w:val="24"/>
+        </w:rPr>
+      </w:pPr>
+      <w:r>
+        <w:rPr>
+          <w:rFonts w:ascii="Garamond" w:eastAsia="Times New Roman" w:hAnsi="Garamond" w:cs="Arial"/>
+          <w:color w:val="222222"/>
+          <w:sz w:val="24"/>
+          <w:szCs w:val="24"/>
+        </w:rPr>
+        <w:t> </w:t>
+      </w:r>
+    </w:p>
+    <w:p>
+      <w:pPr>
+        <w:shd w:val="clear" w:color="auto" w:fill="FFFFFF"/>
+        <w:spacing w:after="0" w:line="240" w:lineRule="auto"/>
+        <w:ind w:left="5040"/>
+        <w:rPr>
+          <w:rFonts w:ascii="Arial" w:eastAsia="Times New Roman" w:hAnsi="Arial" w:cs="Arial"/>
+          <w:color w:val="222222"/>
+          <w:sz w:val="24"/>
+          <w:szCs w:val="24"/>
+        </w:rPr>
+      </w:pPr>
+      <w:r>
+        <w:rPr>
+          <w:rFonts w:ascii="Garamond" w:eastAsia="Times New Roman" w:hAnsi="Garamond" w:cs="Arial"/>
+          <w:color w:val="222222"/>
+          <w:sz w:val="24"/>
+          <w:szCs w:val="24"/>
+        </w:rPr>
         <w:t>HEHOME DEVELOPMENT INC.</w:t>
       </w:r>
     </w:p>
@@ -434,7 +443,16 @@
           <w:sz w:val="24"/>
           <w:szCs w:val="24"/>
         </w:rPr>
-        <w:t>       Yanhao Chen</w:t>
+        <w:t xml:space="preserve">       </w:t>
+      </w:r>
+      <w:r>
+        <w:rPr>
+          <w:rFonts w:ascii="Garamond" w:eastAsia="Times New Roman" w:hAnsi="Garamond" w:cs="Arial"/>
+          <w:color w:val="222222"/>
+          <w:sz w:val="24"/>
+          <w:szCs w:val="24"/>
+        </w:rPr>
+        <w:t>Matt</w:t>
       </w:r>
     </w:p>
     <w:p>
@@ -456,7 +474,16 @@
           <w:sz w:val="24"/>
           <w:szCs w:val="24"/>
         </w:rPr>
-        <w:t>Its:  President</w:t>
+        <w:t>Its:  </w:t>
+      </w:r>
+      <w:r>
+        <w:rPr>
+          <w:rFonts w:ascii="Garamond" w:eastAsia="Times New Roman" w:hAnsi="Garamond" w:cs="Arial"/>
+          <w:color w:val="222222"/>
+          <w:sz w:val="24"/>
+          <w:szCs w:val="24"/>
+        </w:rPr>
+        <w:t>Legal Attorney</w:t>
       </w:r>
     </w:p>
     <w:p>

</xml_diff>